<commit_message>
A2 submission. Added debug print statements
</commit_message>
<xml_diff>
--- a/ECED3403_assignment/ECED3403_assignment_A2/ECED3403_A2_testing.docx
+++ b/ECED3403_assignment/ECED3403_assignment_A2/ECED3403_A2_testing.docx
@@ -20,6 +20,160 @@
         <w:ind w:left="493" w:hanging="493"/>
       </w:pPr>
       <w:r>
+        <w:t>Pipeline occurs in the correct order with E0 (execute) implemented</w:t>
+      </w:r>
+    </w:p>
+    <w:p>
+      <w:r>
+        <w:rPr>
+          <w:b/>
+          <w:bCs/>
+        </w:rPr>
+        <w:t>Purpose:</w:t>
+      </w:r>
+      <w:r>
+        <w:t xml:space="preserve"> Checks for </w:t>
+      </w:r>
+      <w:r>
+        <w:t>successful order of pipeline with E0 implemented.</w:t>
+      </w:r>
+    </w:p>
+    <w:p>
+      <w:r>
+        <w:rPr>
+          <w:b/>
+          <w:bCs/>
+        </w:rPr>
+        <w:t>Configuration:</w:t>
+      </w:r>
+      <w:r>
+        <w:t xml:space="preserve"> </w:t>
+      </w:r>
+      <w:r>
+        <w:t>When a program is loaded into the emulator, it uses #ifndef DEBUG print statements to display the stages occurring, as well as what task they performed, and the clock tick they occur on.</w:t>
+      </w:r>
+    </w:p>
+    <w:p>
+      <w:r>
+        <w:rPr>
+          <w:b/>
+          <w:bCs/>
+        </w:rPr>
+        <w:t xml:space="preserve">Expected Results: </w:t>
+      </w:r>
+      <w:r>
+        <w:t>F0 (Fetch 0) and D0 (Decode 0) occur on even clock ticks. F1 (Fetch 1) and E0 (Execute 0) occur on odd clock ticks.</w:t>
+      </w:r>
+    </w:p>
+    <w:p>
+      <w:pPr>
+        <w:rPr>
+          <w:b/>
+          <w:bCs/>
+        </w:rPr>
+      </w:pPr>
+      <w:r>
+        <w:rPr>
+          <w:b/>
+          <w:bCs/>
+        </w:rPr>
+        <w:t>Actual Results:</w:t>
+      </w:r>
+      <w:r>
+        <w:t xml:space="preserve"> </w:t>
+      </w:r>
+      <w:r>
+        <w:rPr>
+          <w:b/>
+          <w:bCs/>
+        </w:rPr>
+        <w:t xml:space="preserve"> </w:t>
+      </w:r>
+    </w:p>
+    <w:p>
+      <w:pPr>
+        <w:jc w:val="center"/>
+      </w:pPr>
+      <w:r>
+        <w:drawing>
+          <wp:inline distT="0" distB="0" distL="0" distR="0" wp14:anchorId="4E911AB3" wp14:editId="1C9D8E42">
+            <wp:extent cx="3673098" cy="3725570"/>
+            <wp:effectExtent l="0" t="0" r="3810" b="8255"/>
+            <wp:docPr id="1467567018" name="Picture 1" descr="A screenshot of a computer program&#10;&#10;Description automatically generated"/>
+            <wp:cNvGraphicFramePr>
+              <a:graphicFrameLocks xmlns:a="http://schemas.openxmlformats.org/drawingml/2006/main" noChangeAspect="1"/>
+            </wp:cNvGraphicFramePr>
+            <a:graphic xmlns:a="http://schemas.openxmlformats.org/drawingml/2006/main">
+              <a:graphicData uri="http://schemas.openxmlformats.org/drawingml/2006/picture">
+                <pic:pic xmlns:pic="http://schemas.openxmlformats.org/drawingml/2006/picture">
+                  <pic:nvPicPr>
+                    <pic:cNvPr id="1467567018" name="Picture 1" descr="A screenshot of a computer program&#10;&#10;Description automatically generated"/>
+                    <pic:cNvPicPr/>
+                  </pic:nvPicPr>
+                  <pic:blipFill>
+                    <a:blip r:embed="rId6"/>
+                    <a:stretch>
+                      <a:fillRect/>
+                    </a:stretch>
+                  </pic:blipFill>
+                  <pic:spPr>
+                    <a:xfrm>
+                      <a:off x="0" y="0"/>
+                      <a:ext cx="3679125" cy="3731684"/>
+                    </a:xfrm>
+                    <a:prstGeom prst="rect">
+                      <a:avLst/>
+                    </a:prstGeom>
+                  </pic:spPr>
+                </pic:pic>
+              </a:graphicData>
+            </a:graphic>
+          </wp:inline>
+        </w:drawing>
+      </w:r>
+    </w:p>
+    <w:p>
+      <w:r>
+        <w:t>The pipeline stages occur in their expected order.</w:t>
+      </w:r>
+    </w:p>
+    <w:p>
+      <w:r>
+        <w:rPr>
+          <w:b/>
+          <w:bCs/>
+        </w:rPr>
+        <w:t xml:space="preserve">Pass/Fail: </w:t>
+      </w:r>
+      <w:r>
+        <w:t>PASS</w:t>
+      </w:r>
+    </w:p>
+    <w:p/>
+    <w:p>
+      <w:pPr>
+        <w:rPr>
+          <w:rFonts w:eastAsiaTheme="majorEastAsia" w:cstheme="majorBidi"/>
+          <w:color w:val="2F5496" w:themeColor="accent1" w:themeShade="BF"/>
+          <w:sz w:val="28"/>
+          <w:szCs w:val="28"/>
+        </w:rPr>
+      </w:pPr>
+      <w:r>
+        <w:br w:type="page"/>
+      </w:r>
+    </w:p>
+    <w:p>
+      <w:pPr>
+        <w:pStyle w:val="Heading3"/>
+        <w:numPr>
+          <w:ilvl w:val="0"/>
+          <w:numId w:val="1"/>
+        </w:numPr>
+        <w:ind w:left="493" w:hanging="493"/>
+      </w:pPr>
+      <w:r>
+        <w:lastRenderedPageBreak/>
         <w:t>MOVL, MOVLZ, MOVLS, and</w:t>
       </w:r>
       <w:r>
@@ -92,7 +246,7 @@
                     <pic:cNvPicPr/>
                   </pic:nvPicPr>
                   <pic:blipFill>
-                    <a:blip r:embed="rId6"/>
+                    <a:blip r:embed="rId7"/>
                     <a:stretch>
                       <a:fillRect/>
                     </a:stretch>
@@ -293,7 +447,7 @@
                           <pic:cNvPicPr/>
                         </pic:nvPicPr>
                         <pic:blipFill>
-                          <a:blip r:embed="rId7"/>
+                          <a:blip r:embed="rId8"/>
                           <a:stretch>
                             <a:fillRect/>
                           </a:stretch>
@@ -433,7 +587,7 @@
                           <pic:cNvPicPr/>
                         </pic:nvPicPr>
                         <pic:blipFill>
-                          <a:blip r:embed="rId8"/>
+                          <a:blip r:embed="rId9"/>
                           <a:stretch>
                             <a:fillRect/>
                           </a:stretch>
@@ -589,7 +743,7 @@
                           <pic:cNvPicPr/>
                         </pic:nvPicPr>
                         <pic:blipFill>
-                          <a:blip r:embed="rId9"/>
+                          <a:blip r:embed="rId10"/>
                           <a:stretch>
                             <a:fillRect/>
                           </a:stretch>
@@ -744,7 +898,7 @@
                           <pic:cNvPicPr/>
                         </pic:nvPicPr>
                         <pic:blipFill>
-                          <a:blip r:embed="rId10"/>
+                          <a:blip r:embed="rId11"/>
                           <a:stretch>
                             <a:fillRect/>
                           </a:stretch>
@@ -893,7 +1047,7 @@
                     <pic:cNvPicPr/>
                   </pic:nvPicPr>
                   <pic:blipFill>
-                    <a:blip r:embed="rId11"/>
+                    <a:blip r:embed="rId12"/>
                     <a:stretch>
                       <a:fillRect/>
                     </a:stretch>
@@ -1119,7 +1273,7 @@
                           <pic:cNvPicPr/>
                         </pic:nvPicPr>
                         <pic:blipFill>
-                          <a:blip r:embed="rId12"/>
+                          <a:blip r:embed="rId13"/>
                           <a:stretch>
                             <a:fillRect/>
                           </a:stretch>
@@ -1306,7 +1460,7 @@
                           <pic:cNvPicPr/>
                         </pic:nvPicPr>
                         <pic:blipFill>
-                          <a:blip r:embed="rId13"/>
+                          <a:blip r:embed="rId14"/>
                           <a:stretch>
                             <a:fillRect/>
                           </a:stretch>
@@ -1502,7 +1656,7 @@
                           <pic:cNvPicPr/>
                         </pic:nvPicPr>
                         <pic:blipFill>
-                          <a:blip r:embed="rId14"/>
+                          <a:blip r:embed="rId15"/>
                           <a:stretch>
                             <a:fillRect/>
                           </a:stretch>
@@ -1702,7 +1856,7 @@
                           <pic:cNvPicPr/>
                         </pic:nvPicPr>
                         <pic:blipFill>
-                          <a:blip r:embed="rId15"/>
+                          <a:blip r:embed="rId16"/>
                           <a:stretch>
                             <a:fillRect/>
                           </a:stretch>
@@ -1846,7 +2000,7 @@
                     <pic:cNvPicPr/>
                   </pic:nvPicPr>
                   <pic:blipFill>
-                    <a:blip r:embed="rId16"/>
+                    <a:blip r:embed="rId17"/>
                     <a:stretch>
                       <a:fillRect/>
                     </a:stretch>
@@ -2096,7 +2250,7 @@
                           <pic:cNvPicPr/>
                         </pic:nvPicPr>
                         <pic:blipFill>
-                          <a:blip r:embed="rId17"/>
+                          <a:blip r:embed="rId18"/>
                           <a:stretch>
                             <a:fillRect/>
                           </a:stretch>
@@ -2276,7 +2430,7 @@
                           <pic:cNvPicPr/>
                         </pic:nvPicPr>
                         <pic:blipFill>
-                          <a:blip r:embed="rId18"/>
+                          <a:blip r:embed="rId19"/>
                           <a:stretch>
                             <a:fillRect/>
                           </a:stretch>
@@ -2474,7 +2628,7 @@
                           <pic:cNvPicPr/>
                         </pic:nvPicPr>
                         <pic:blipFill>
-                          <a:blip r:embed="rId19"/>
+                          <a:blip r:embed="rId20"/>
                           <a:stretch>
                             <a:fillRect/>
                           </a:stretch>
@@ -2636,7 +2790,7 @@
                     <pic:cNvPicPr/>
                   </pic:nvPicPr>
                   <pic:blipFill>
-                    <a:blip r:embed="rId20"/>
+                    <a:blip r:embed="rId21"/>
                     <a:stretch>
                       <a:fillRect/>
                     </a:stretch>
@@ -2868,7 +3022,7 @@
                           <pic:cNvPicPr/>
                         </pic:nvPicPr>
                         <pic:blipFill>
-                          <a:blip r:embed="rId21"/>
+                          <a:blip r:embed="rId22"/>
                           <a:stretch>
                             <a:fillRect/>
                           </a:stretch>
@@ -3064,7 +3218,7 @@
                           <pic:cNvPicPr/>
                         </pic:nvPicPr>
                         <pic:blipFill>
-                          <a:blip r:embed="rId22"/>
+                          <a:blip r:embed="rId23"/>
                           <a:stretch>
                             <a:fillRect/>
                           </a:stretch>
@@ -3213,7 +3367,7 @@
                     <pic:cNvPicPr/>
                   </pic:nvPicPr>
                   <pic:blipFill>
-                    <a:blip r:embed="rId23"/>
+                    <a:blip r:embed="rId24"/>
                     <a:stretch>
                       <a:fillRect/>
                     </a:stretch>
@@ -3427,7 +3581,7 @@
                           <pic:cNvPicPr/>
                         </pic:nvPicPr>
                         <pic:blipFill>
-                          <a:blip r:embed="rId24"/>
+                          <a:blip r:embed="rId25"/>
                           <a:stretch>
                             <a:fillRect/>
                           </a:stretch>
@@ -3598,7 +3752,7 @@
                           <pic:cNvPicPr/>
                         </pic:nvPicPr>
                         <pic:blipFill>
-                          <a:blip r:embed="rId25"/>
+                          <a:blip r:embed="rId26"/>
                           <a:stretch>
                             <a:fillRect/>
                           </a:stretch>
@@ -3761,7 +3915,7 @@
                           <pic:cNvPicPr/>
                         </pic:nvPicPr>
                         <pic:blipFill>
-                          <a:blip r:embed="rId26"/>
+                          <a:blip r:embed="rId27"/>
                           <a:stretch>
                             <a:fillRect/>
                           </a:stretch>
@@ -3896,7 +4050,7 @@
                     <pic:cNvPicPr/>
                   </pic:nvPicPr>
                   <pic:blipFill>
-                    <a:blip r:embed="rId27"/>
+                    <a:blip r:embed="rId28"/>
                     <a:stretch>
                       <a:fillRect/>
                     </a:stretch>
@@ -4136,7 +4290,7 @@
                           <pic:cNvPicPr/>
                         </pic:nvPicPr>
                         <pic:blipFill>
-                          <a:blip r:embed="rId28"/>
+                          <a:blip r:embed="rId29"/>
                           <a:stretch>
                             <a:fillRect/>
                           </a:stretch>
@@ -4307,7 +4461,7 @@
                           <pic:cNvPicPr/>
                         </pic:nvPicPr>
                         <pic:blipFill>
-                          <a:blip r:embed="rId29"/>
+                          <a:blip r:embed="rId30"/>
                           <a:stretch>
                             <a:fillRect/>
                           </a:stretch>
@@ -4446,7 +4600,7 @@
                     <pic:cNvPicPr/>
                   </pic:nvPicPr>
                   <pic:blipFill>
-                    <a:blip r:embed="rId30"/>
+                    <a:blip r:embed="rId31"/>
                     <a:stretch>
                       <a:fillRect/>
                     </a:stretch>
@@ -4665,7 +4819,7 @@
                           <pic:cNvPicPr/>
                         </pic:nvPicPr>
                         <pic:blipFill>
-                          <a:blip r:embed="rId31"/>
+                          <a:blip r:embed="rId32"/>
                           <a:stretch>
                             <a:fillRect/>
                           </a:stretch>
@@ -4852,7 +5006,7 @@
                           <pic:cNvPicPr/>
                         </pic:nvPicPr>
                         <pic:blipFill>
-                          <a:blip r:embed="rId32"/>
+                          <a:blip r:embed="rId33"/>
                           <a:stretch>
                             <a:fillRect/>
                           </a:stretch>
@@ -5036,7 +5190,7 @@
                           <pic:cNvPicPr/>
                         </pic:nvPicPr>
                         <pic:blipFill>
-                          <a:blip r:embed="rId33"/>
+                          <a:blip r:embed="rId34"/>
                           <a:stretch>
                             <a:fillRect/>
                           </a:stretch>
@@ -5183,7 +5337,7 @@
                     <pic:cNvPicPr/>
                   </pic:nvPicPr>
                   <pic:blipFill>
-                    <a:blip r:embed="rId34"/>
+                    <a:blip r:embed="rId35"/>
                     <a:stretch>
                       <a:fillRect/>
                     </a:stretch>
@@ -5449,7 +5603,7 @@
                           <pic:cNvPicPr/>
                         </pic:nvPicPr>
                         <pic:blipFill>
-                          <a:blip r:embed="rId35"/>
+                          <a:blip r:embed="rId36"/>
                           <a:stretch>
                             <a:fillRect/>
                           </a:stretch>
@@ -5660,7 +5814,7 @@
                           <pic:cNvPicPr/>
                         </pic:nvPicPr>
                         <pic:blipFill>
-                          <a:blip r:embed="rId36"/>
+                          <a:blip r:embed="rId37"/>
                           <a:stretch>
                             <a:fillRect/>
                           </a:stretch>
@@ -5833,7 +5987,7 @@
                           <pic:cNvPicPr/>
                         </pic:nvPicPr>
                         <pic:blipFill>
-                          <a:blip r:embed="rId37"/>
+                          <a:blip r:embed="rId38"/>
                           <a:stretch>
                             <a:fillRect/>
                           </a:stretch>
@@ -5963,7 +6117,7 @@
                     <pic:cNvPicPr/>
                   </pic:nvPicPr>
                   <pic:blipFill>
-                    <a:blip r:embed="rId38"/>
+                    <a:blip r:embed="rId39"/>
                     <a:stretch>
                       <a:fillRect/>
                     </a:stretch>
@@ -6172,7 +6326,7 @@
                           <pic:cNvPicPr/>
                         </pic:nvPicPr>
                         <pic:blipFill>
-                          <a:blip r:embed="rId39"/>
+                          <a:blip r:embed="rId40"/>
                           <a:stretch>
                             <a:fillRect/>
                           </a:stretch>
@@ -6315,7 +6469,7 @@
                           <pic:cNvPicPr/>
                         </pic:nvPicPr>
                         <pic:blipFill>
-                          <a:blip r:embed="rId40"/>
+                          <a:blip r:embed="rId41"/>
                           <a:stretch>
                             <a:fillRect/>
                           </a:stretch>
@@ -6470,7 +6624,7 @@
                     <pic:cNvPicPr/>
                   </pic:nvPicPr>
                   <pic:blipFill>
-                    <a:blip r:embed="rId41"/>
+                    <a:blip r:embed="rId42"/>
                     <a:stretch>
                       <a:fillRect/>
                     </a:stretch>
@@ -6598,7 +6752,15 @@
               <w:t>DST &lt;- 0x</w:t>
             </w:r>
             <w:r>
-              <w:t>FF0F &amp; ~(1</w:t>
+              <w:t xml:space="preserve">FF0F &amp; </w:t>
+            </w:r>
+            <w:proofErr w:type="gramStart"/>
+            <w:r>
+              <w:t>~(</w:t>
+            </w:r>
+            <w:proofErr w:type="gramEnd"/>
+            <w:r>
+              <w:t>1</w:t>
             </w:r>
             <w:r>
               <w:t xml:space="preserve"> </w:t>
@@ -6708,7 +6870,7 @@
                           <pic:cNvPicPr/>
                         </pic:nvPicPr>
                         <pic:blipFill>
-                          <a:blip r:embed="rId42"/>
+                          <a:blip r:embed="rId43"/>
                           <a:stretch>
                             <a:fillRect/>
                           </a:stretch>
@@ -6887,7 +7049,7 @@
                           <pic:cNvPicPr/>
                         </pic:nvPicPr>
                         <pic:blipFill>
-                          <a:blip r:embed="rId43"/>
+                          <a:blip r:embed="rId44"/>
                           <a:stretch>
                             <a:fillRect/>
                           </a:stretch>
@@ -7065,7 +7227,7 @@
                           <pic:cNvPicPr/>
                         </pic:nvPicPr>
                         <pic:blipFill>
-                          <a:blip r:embed="rId44"/>
+                          <a:blip r:embed="rId45"/>
                           <a:stretch>
                             <a:fillRect/>
                           </a:stretch>
@@ -7194,7 +7356,7 @@
                     <pic:cNvPicPr/>
                   </pic:nvPicPr>
                   <pic:blipFill>
-                    <a:blip r:embed="rId45"/>
+                    <a:blip r:embed="rId46"/>
                     <a:stretch>
                       <a:fillRect/>
                     </a:stretch>
@@ -7215,6 +7377,11 @@
         </w:drawing>
       </w:r>
     </w:p>
+    <w:p>
+      <w:r>
+        <w:br w:type="page"/>
+      </w:r>
+    </w:p>
     <w:tbl>
       <w:tblPr>
         <w:tblStyle w:val="TableGrid"/>
@@ -7244,6 +7411,7 @@
                 <w:b/>
                 <w:bCs/>
               </w:rPr>
+              <w:lastRenderedPageBreak/>
               <w:t>Expected Results</w:t>
             </w:r>
           </w:p>
@@ -7279,7 +7447,6 @@
           </w:tcPr>
           <w:p>
             <w:r>
-              <w:lastRenderedPageBreak/>
               <w:t xml:space="preserve">At address </w:t>
             </w:r>
             <w:r>
@@ -7430,7 +7597,7 @@
                           <pic:cNvPicPr/>
                         </pic:nvPicPr>
                         <pic:blipFill>
-                          <a:blip r:embed="rId46"/>
+                          <a:blip r:embed="rId47"/>
                           <a:stretch>
                             <a:fillRect/>
                           </a:stretch>
@@ -7601,7 +7768,7 @@
                           <pic:cNvPicPr/>
                         </pic:nvPicPr>
                         <pic:blipFill>
-                          <a:blip r:embed="rId47"/>
+                          <a:blip r:embed="rId48"/>
                           <a:stretch>
                             <a:fillRect/>
                           </a:stretch>
@@ -7787,7 +7954,7 @@
                           <pic:cNvPicPr/>
                         </pic:nvPicPr>
                         <pic:blipFill>
-                          <a:blip r:embed="rId48"/>
+                          <a:blip r:embed="rId49"/>
                           <a:stretch>
                             <a:fillRect/>
                           </a:stretch>
@@ -7920,7 +8087,7 @@
                     <pic:cNvPicPr/>
                   </pic:nvPicPr>
                   <pic:blipFill>
-                    <a:blip r:embed="rId45"/>
+                    <a:blip r:embed="rId46"/>
                     <a:stretch>
                       <a:fillRect/>
                     </a:stretch>
@@ -8125,7 +8292,7 @@
                           <pic:cNvPicPr/>
                         </pic:nvPicPr>
                         <pic:blipFill>
-                          <a:blip r:embed="rId46"/>
+                          <a:blip r:embed="rId47"/>
                           <a:stretch>
                             <a:fillRect/>
                           </a:stretch>
@@ -8263,7 +8430,7 @@
                           <pic:cNvPicPr/>
                         </pic:nvPicPr>
                         <pic:blipFill>
-                          <a:blip r:embed="rId47"/>
+                          <a:blip r:embed="rId48"/>
                           <a:stretch>
                             <a:fillRect/>
                           </a:stretch>
@@ -8411,7 +8578,7 @@
                           <pic:cNvPicPr/>
                         </pic:nvPicPr>
                         <pic:blipFill>
-                          <a:blip r:embed="rId48"/>
+                          <a:blip r:embed="rId49"/>
                           <a:stretch>
                             <a:fillRect/>
                           </a:stretch>
@@ -8518,7 +8685,7 @@
                     <pic:cNvPicPr/>
                   </pic:nvPicPr>
                   <pic:blipFill>
-                    <a:blip r:embed="rId49"/>
+                    <a:blip r:embed="rId50"/>
                     <a:stretch>
                       <a:fillRect/>
                     </a:stretch>
@@ -8704,7 +8871,7 @@
                           <pic:cNvPicPr/>
                         </pic:nvPicPr>
                         <pic:blipFill>
-                          <a:blip r:embed="rId50"/>
+                          <a:blip r:embed="rId51"/>
                           <a:stretch>
                             <a:fillRect/>
                           </a:stretch>
@@ -8851,7 +9018,7 @@
                           <pic:cNvPicPr/>
                         </pic:nvPicPr>
                         <pic:blipFill>
-                          <a:blip r:embed="rId51"/>
+                          <a:blip r:embed="rId52"/>
                           <a:stretch>
                             <a:fillRect/>
                           </a:stretch>
@@ -9006,7 +9173,7 @@
                     <pic:cNvPicPr/>
                   </pic:nvPicPr>
                   <pic:blipFill>
-                    <a:blip r:embed="rId52"/>
+                    <a:blip r:embed="rId53"/>
                     <a:stretch>
                       <a:fillRect/>
                     </a:stretch>
@@ -9192,7 +9359,7 @@
                           <pic:cNvPicPr/>
                         </pic:nvPicPr>
                         <pic:blipFill>
-                          <a:blip r:embed="rId53"/>
+                          <a:blip r:embed="rId54"/>
                           <a:stretch>
                             <a:fillRect/>
                           </a:stretch>
@@ -9338,7 +9505,7 @@
                     <pic:cNvPicPr/>
                   </pic:nvPicPr>
                   <pic:blipFill>
-                    <a:blip r:embed="rId54"/>
+                    <a:blip r:embed="rId55"/>
                     <a:stretch>
                       <a:fillRect/>
                     </a:stretch>
@@ -9554,7 +9721,7 @@
                           <pic:cNvPicPr/>
                         </pic:nvPicPr>
                         <pic:blipFill>
-                          <a:blip r:embed="rId55"/>
+                          <a:blip r:embed="rId56"/>
                           <a:stretch>
                             <a:fillRect/>
                           </a:stretch>
@@ -9721,7 +9888,7 @@
                           <pic:cNvPicPr/>
                         </pic:nvPicPr>
                         <pic:blipFill>
-                          <a:blip r:embed="rId56"/>
+                          <a:blip r:embed="rId57"/>
                           <a:stretch>
                             <a:fillRect/>
                           </a:stretch>
@@ -9866,7 +10033,7 @@
                     <pic:cNvPicPr/>
                   </pic:nvPicPr>
                   <pic:blipFill>
-                    <a:blip r:embed="rId45"/>
+                    <a:blip r:embed="rId46"/>
                     <a:stretch>
                       <a:fillRect/>
                     </a:stretch>
@@ -9977,11 +10144,16 @@
                 <w:numId w:val="14"/>
               </w:numPr>
             </w:pPr>
+            <w:proofErr w:type="gramStart"/>
             <w:r>
               <w:t>DST</w:t>
             </w:r>
             <w:r>
-              <w:t xml:space="preserve">  = 0x7FFD</w:t>
+              <w:t xml:space="preserve">  =</w:t>
+            </w:r>
+            <w:proofErr w:type="gramEnd"/>
+            <w:r>
+              <w:t xml:space="preserve"> 0x7FFD</w:t>
             </w:r>
           </w:p>
           <w:p>
@@ -10005,7 +10177,15 @@
               <w:t xml:space="preserve"> </w:t>
             </w:r>
             <w:r>
-              <w:t>&gt;&gt; 1 through carry(0)</w:t>
+              <w:t xml:space="preserve">&gt;&gt; 1 through </w:t>
+            </w:r>
+            <w:proofErr w:type="gramStart"/>
+            <w:r>
+              <w:t>carry(</w:t>
+            </w:r>
+            <w:proofErr w:type="gramEnd"/>
+            <w:r>
+              <w:t>0)</w:t>
             </w:r>
           </w:p>
           <w:p>
@@ -10116,7 +10296,7 @@
                           <pic:cNvPicPr/>
                         </pic:nvPicPr>
                         <pic:blipFill>
-                          <a:blip r:embed="rId57"/>
+                          <a:blip r:embed="rId58"/>
                           <a:stretch>
                             <a:fillRect/>
                           </a:stretch>
@@ -10314,7 +10494,7 @@
                           <pic:cNvPicPr/>
                         </pic:nvPicPr>
                         <pic:blipFill>
-                          <a:blip r:embed="rId58"/>
+                          <a:blip r:embed="rId59"/>
                           <a:stretch>
                             <a:fillRect/>
                           </a:stretch>
@@ -10507,7 +10687,7 @@
                           <pic:cNvPicPr/>
                         </pic:nvPicPr>
                         <pic:blipFill>
-                          <a:blip r:embed="rId59"/>
+                          <a:blip r:embed="rId60"/>
                           <a:stretch>
                             <a:fillRect/>
                           </a:stretch>
@@ -10648,7 +10828,7 @@
                     <pic:cNvPicPr/>
                   </pic:nvPicPr>
                   <pic:blipFill>
-                    <a:blip r:embed="rId60"/>
+                    <a:blip r:embed="rId61"/>
                     <a:stretch>
                       <a:fillRect/>
                     </a:stretch>
@@ -10867,7 +11047,7 @@
                           <pic:cNvPicPr/>
                         </pic:nvPicPr>
                         <pic:blipFill>
-                          <a:blip r:embed="rId61"/>
+                          <a:blip r:embed="rId62"/>
                           <a:stretch>
                             <a:fillRect/>
                           </a:stretch>
@@ -11035,7 +11215,7 @@
                           <pic:cNvPicPr/>
                         </pic:nvPicPr>
                         <pic:blipFill>
-                          <a:blip r:embed="rId62"/>
+                          <a:blip r:embed="rId63"/>
                           <a:stretch>
                             <a:fillRect/>
                           </a:stretch>
@@ -11204,7 +11384,7 @@
                           <pic:cNvPicPr/>
                         </pic:nvPicPr>
                         <pic:blipFill>
-                          <a:blip r:embed="rId63"/>
+                          <a:blip r:embed="rId64"/>
                           <a:stretch>
                             <a:fillRect/>
                           </a:stretch>
@@ -11340,7 +11520,7 @@
                     <pic:cNvPicPr/>
                   </pic:nvPicPr>
                   <pic:blipFill>
-                    <a:blip r:embed="rId64"/>
+                    <a:blip r:embed="rId65"/>
                     <a:stretch>
                       <a:fillRect/>
                     </a:stretch>
@@ -11559,7 +11739,7 @@
                           <pic:cNvPicPr/>
                         </pic:nvPicPr>
                         <pic:blipFill>
-                          <a:blip r:embed="rId65"/>
+                          <a:blip r:embed="rId66"/>
                           <a:stretch>
                             <a:fillRect/>
                           </a:stretch>
@@ -11730,7 +11910,7 @@
                           <pic:cNvPicPr/>
                         </pic:nvPicPr>
                         <pic:blipFill>
-                          <a:blip r:embed="rId66"/>
+                          <a:blip r:embed="rId67"/>
                           <a:stretch>
                             <a:fillRect/>
                           </a:stretch>
@@ -11886,7 +12066,7 @@
                           <pic:cNvPicPr/>
                         </pic:nvPicPr>
                         <pic:blipFill>
-                          <a:blip r:embed="rId67"/>
+                          <a:blip r:embed="rId68"/>
                           <a:stretch>
                             <a:fillRect/>
                           </a:stretch>
@@ -12009,7 +12189,7 @@
                     <pic:cNvPicPr/>
                   </pic:nvPicPr>
                   <pic:blipFill>
-                    <a:blip r:embed="rId68"/>
+                    <a:blip r:embed="rId69"/>
                     <a:stretch>
                       <a:fillRect/>
                     </a:stretch>
@@ -12131,7 +12311,7 @@
                           <pic:cNvPicPr/>
                         </pic:nvPicPr>
                         <pic:blipFill>
-                          <a:blip r:embed="rId69"/>
+                          <a:blip r:embed="rId70"/>
                           <a:stretch>
                             <a:fillRect/>
                           </a:stretch>
@@ -13882,7 +14062,7 @@
   <w:style w:type="paragraph" w:default="1" w:styleId="Normal">
     <w:name w:val="Normal"/>
     <w:qFormat/>
-    <w:rsid w:val="00174907"/>
+    <w:rsid w:val="00B72939"/>
   </w:style>
   <w:style w:type="paragraph" w:styleId="Heading1">
     <w:name w:val="heading 1"/>

</xml_diff>